<commit_message>
se agrego tarea 1
</commit_message>
<xml_diff>
--- a/GALILEO/PSEUDOCODIGO.docx
+++ b/GALILEO/PSEUDOCODIGO.docx
@@ -24,6 +24,34 @@
           <w:lang w:val="es-MX"/>
         </w:rPr>
         <w:t>PSEUDOCODIGO</w:t>
+      </w:r>
+    </w:p>
+    <w:p>
+      <w:pPr>
+        <w:jc w:val="center"/>
+        <w:rPr>
+          <w:rFonts w:ascii="Lucida Sans" w:hAnsi="Lucida Sans"/>
+          <w:b/>
+          <w:bCs/>
+          <w:color w:val="4472C4" w:themeColor="accent1"/>
+          <w:sz w:val="56"/>
+          <w:szCs w:val="56"/>
+          <w:u w:val="single"/>
+          <w:lang w:val="es-MX"/>
+        </w:rPr>
+      </w:pPr>
+      <w:r>
+        <w:rPr>
+          <w:rFonts w:ascii="Lucida Sans" w:hAnsi="Lucida Sans"/>
+          <w:b/>
+          <w:bCs/>
+          <w:color w:val="4472C4" w:themeColor="accent1"/>
+          <w:sz w:val="56"/>
+          <w:szCs w:val="56"/>
+          <w:u w:val="single"/>
+          <w:lang w:val="es-MX"/>
+        </w:rPr>
+        <w:t>Funciones Simples</w:t>
       </w:r>
     </w:p>
     <w:p>
@@ -66,6 +94,9 @@
       <w:pPr>
         <w:rPr>
           <w:rFonts w:ascii="Lucida Sans" w:hAnsi="Lucida Sans"/>
+          <w:b/>
+          <w:bCs/>
+          <w:color w:val="4472C4" w:themeColor="accent1"/>
           <w:sz w:val="24"/>
           <w:szCs w:val="24"/>
           <w:lang w:val="es-MX"/>
@@ -82,45 +113,17 @@
         </w:rPr>
         <w:t xml:space="preserve">FUNCION </w:t>
       </w:r>
-      <w:proofErr w:type="spellStart"/>
-      <w:r>
-        <w:rPr>
-          <w:rFonts w:ascii="Lucida Sans" w:hAnsi="Lucida Sans"/>
-          <w:sz w:val="24"/>
-          <w:szCs w:val="24"/>
-          <w:lang w:val="es-MX"/>
-        </w:rPr>
-        <w:t>imprimir_</w:t>
-      </w:r>
-      <w:proofErr w:type="gramStart"/>
-      <w:r>
-        <w:rPr>
-          <w:rFonts w:ascii="Lucida Sans" w:hAnsi="Lucida Sans"/>
-          <w:sz w:val="24"/>
-          <w:szCs w:val="24"/>
-          <w:lang w:val="es-MX"/>
-        </w:rPr>
-        <w:t>vocales</w:t>
-      </w:r>
-      <w:proofErr w:type="spellEnd"/>
-      <w:r>
-        <w:rPr>
-          <w:rFonts w:ascii="Lucida Sans" w:hAnsi="Lucida Sans"/>
-          <w:sz w:val="24"/>
-          <w:szCs w:val="24"/>
-          <w:lang w:val="es-MX"/>
-        </w:rPr>
-        <w:t>(</w:t>
-      </w:r>
-      <w:proofErr w:type="gramEnd"/>
-      <w:r>
-        <w:rPr>
-          <w:rFonts w:ascii="Lucida Sans" w:hAnsi="Lucida Sans"/>
-          <w:sz w:val="24"/>
-          <w:szCs w:val="24"/>
-          <w:lang w:val="es-MX"/>
-        </w:rPr>
-        <w:t>)</w:t>
+      <w:r>
+        <w:rPr>
+          <w:rFonts w:ascii="Lucida Sans" w:hAnsi="Lucida Sans"/>
+          <w:b/>
+          <w:bCs/>
+          <w:color w:val="4472C4" w:themeColor="accent1"/>
+          <w:sz w:val="24"/>
+          <w:szCs w:val="24"/>
+          <w:lang w:val="es-MX"/>
+        </w:rPr>
+        <w:t>imprimir_vocales()</w:t>
       </w:r>
     </w:p>
     <w:p>
@@ -240,6 +243,9 @@
       <w:pPr>
         <w:rPr>
           <w:rFonts w:ascii="Lucida Sans" w:hAnsi="Lucida Sans"/>
+          <w:b/>
+          <w:bCs/>
+          <w:color w:val="4472C4" w:themeColor="accent1"/>
           <w:sz w:val="24"/>
           <w:szCs w:val="24"/>
           <w:lang w:val="es-MX"/>
@@ -256,17 +262,30 @@
         </w:rPr>
         <w:t xml:space="preserve">FIN FUNCION </w:t>
       </w:r>
-      <w:proofErr w:type="spellStart"/>
-      <w:r>
-        <w:rPr>
-          <w:rFonts w:ascii="Lucida Sans" w:hAnsi="Lucida Sans"/>
+      <w:r>
+        <w:rPr>
+          <w:rFonts w:ascii="Lucida Sans" w:hAnsi="Lucida Sans"/>
+          <w:b/>
+          <w:bCs/>
+          <w:color w:val="4472C4" w:themeColor="accent1"/>
           <w:sz w:val="24"/>
           <w:szCs w:val="24"/>
           <w:lang w:val="es-MX"/>
         </w:rPr>
         <w:t>imprimir_vocales</w:t>
       </w:r>
-      <w:proofErr w:type="spellEnd"/>
+      <w:r>
+        <w:rPr>
+          <w:rFonts w:ascii="Lucida Sans" w:hAnsi="Lucida Sans"/>
+          <w:b/>
+          <w:bCs/>
+          <w:color w:val="4472C4" w:themeColor="accent1"/>
+          <w:sz w:val="24"/>
+          <w:szCs w:val="24"/>
+          <w:lang w:val="es-MX"/>
+        </w:rPr>
+        <w:t>()</w:t>
+      </w:r>
     </w:p>
     <w:p>
       <w:pPr>
@@ -305,100 +324,50 @@
       <w:pPr>
         <w:rPr>
           <w:rFonts w:ascii="Lucida Sans" w:hAnsi="Lucida Sans"/>
-          <w:sz w:val="24"/>
-          <w:szCs w:val="24"/>
-          <w:lang w:val="es-MX"/>
-        </w:rPr>
-      </w:pPr>
-      <w:proofErr w:type="spellStart"/>
-      <w:r>
-        <w:rPr>
-          <w:rFonts w:ascii="Lucida Sans" w:hAnsi="Lucida Sans"/>
-          <w:sz w:val="24"/>
-          <w:szCs w:val="24"/>
-          <w:lang w:val="es-MX"/>
-        </w:rPr>
-        <w:t>imprimir_</w:t>
-      </w:r>
-      <w:proofErr w:type="gramStart"/>
-      <w:r>
-        <w:rPr>
-          <w:rFonts w:ascii="Lucida Sans" w:hAnsi="Lucida Sans"/>
-          <w:sz w:val="24"/>
-          <w:szCs w:val="24"/>
-          <w:lang w:val="es-MX"/>
-        </w:rPr>
-        <w:t>vocales</w:t>
-      </w:r>
-      <w:proofErr w:type="spellEnd"/>
-      <w:r>
-        <w:rPr>
-          <w:rFonts w:ascii="Lucida Sans" w:hAnsi="Lucida Sans"/>
-          <w:sz w:val="24"/>
-          <w:szCs w:val="24"/>
-          <w:lang w:val="es-MX"/>
-        </w:rPr>
-        <w:t>(</w:t>
-      </w:r>
-      <w:proofErr w:type="gramEnd"/>
-      <w:r>
-        <w:rPr>
-          <w:rFonts w:ascii="Lucida Sans" w:hAnsi="Lucida Sans"/>
-          <w:sz w:val="24"/>
-          <w:szCs w:val="24"/>
-          <w:lang w:val="es-MX"/>
-        </w:rPr>
-        <w:t>)</w:t>
-      </w:r>
-    </w:p>
-    <w:p>
-      <w:pPr>
-        <w:rPr>
-          <w:rFonts w:ascii="Lucida Sans" w:hAnsi="Lucida Sans"/>
-          <w:sz w:val="24"/>
-          <w:szCs w:val="24"/>
-          <w:lang w:val="es-MX"/>
-        </w:rPr>
-      </w:pPr>
-      <w:proofErr w:type="spellStart"/>
-      <w:r>
-        <w:rPr>
-          <w:rFonts w:ascii="Lucida Sans" w:hAnsi="Lucida Sans"/>
-          <w:sz w:val="24"/>
-          <w:szCs w:val="24"/>
-          <w:lang w:val="es-MX"/>
-        </w:rPr>
-        <w:t>imprimir_</w:t>
-      </w:r>
-      <w:proofErr w:type="gramStart"/>
-      <w:r>
-        <w:rPr>
-          <w:rFonts w:ascii="Lucida Sans" w:hAnsi="Lucida Sans"/>
-          <w:sz w:val="24"/>
-          <w:szCs w:val="24"/>
-          <w:lang w:val="es-MX"/>
-        </w:rPr>
-        <w:t>vocales</w:t>
-      </w:r>
-      <w:proofErr w:type="spellEnd"/>
-      <w:r>
-        <w:rPr>
-          <w:rFonts w:ascii="Lucida Sans" w:hAnsi="Lucida Sans"/>
-          <w:sz w:val="24"/>
-          <w:szCs w:val="24"/>
-          <w:lang w:val="es-MX"/>
-        </w:rPr>
-        <w:t>(</w:t>
-      </w:r>
-      <w:proofErr w:type="gramEnd"/>
-      <w:r>
-        <w:rPr>
-          <w:rFonts w:ascii="Lucida Sans" w:hAnsi="Lucida Sans"/>
-          <w:sz w:val="24"/>
-          <w:szCs w:val="24"/>
-          <w:lang w:val="es-MX"/>
-        </w:rPr>
-        <w:t>)</w:t>
+          <w:b/>
+          <w:bCs/>
+          <w:color w:val="4472C4" w:themeColor="accent1"/>
+          <w:sz w:val="24"/>
+          <w:szCs w:val="24"/>
+          <w:lang w:val="es-MX"/>
+        </w:rPr>
+      </w:pPr>
+      <w:r>
+        <w:rPr>
+          <w:rFonts w:ascii="Lucida Sans" w:hAnsi="Lucida Sans"/>
+          <w:b/>
+          <w:bCs/>
+          <w:color w:val="4472C4" w:themeColor="accent1"/>
+          <w:sz w:val="24"/>
+          <w:szCs w:val="24"/>
+          <w:lang w:val="es-MX"/>
+        </w:rPr>
+        <w:t>imprimir_vocales()</w:t>
+      </w:r>
+    </w:p>
+    <w:p>
+      <w:pPr>
+        <w:rPr>
+          <w:rFonts w:ascii="Lucida Sans" w:hAnsi="Lucida Sans"/>
+          <w:b/>
+          <w:bCs/>
+          <w:color w:val="4472C4" w:themeColor="accent1"/>
+          <w:sz w:val="24"/>
+          <w:szCs w:val="24"/>
+          <w:lang w:val="es-MX"/>
+        </w:rPr>
+      </w:pPr>
+      <w:r>
+        <w:rPr>
+          <w:rFonts w:ascii="Lucida Sans" w:hAnsi="Lucida Sans"/>
+          <w:b/>
+          <w:bCs/>
+          <w:color w:val="4472C4" w:themeColor="accent1"/>
+          <w:sz w:val="24"/>
+          <w:szCs w:val="24"/>
+          <w:lang w:val="es-MX"/>
+        </w:rPr>
+        <w:t>imprimir_vocales()</w:t>
       </w:r>
     </w:p>
     <w:p>
@@ -424,6 +393,14 @@
         <w:t>FIN</w:t>
       </w:r>
     </w:p>
+    <w:p/>
+    <w:p/>
+    <w:p/>
+    <w:p/>
+    <w:p/>
+    <w:p/>
+    <w:p/>
+    <w:p/>
     <w:p/>
     <w:p>
       <w:pPr>
@@ -487,6 +464,9 @@
       <w:pPr>
         <w:rPr>
           <w:rFonts w:ascii="Lucida Sans" w:hAnsi="Lucida Sans"/>
+          <w:b/>
+          <w:bCs/>
+          <w:color w:val="4472C4" w:themeColor="accent1"/>
           <w:sz w:val="24"/>
           <w:szCs w:val="24"/>
         </w:rPr>
@@ -504,6 +484,251 @@
       <w:r>
         <w:rPr>
           <w:rFonts w:ascii="Lucida Sans" w:hAnsi="Lucida Sans"/>
+          <w:b/>
+          <w:bCs/>
+          <w:color w:val="4472C4" w:themeColor="accent1"/>
+          <w:sz w:val="24"/>
+          <w:szCs w:val="24"/>
+        </w:rPr>
+        <w:t>indicaciones</w:t>
+      </w:r>
+      <w:r>
+        <w:rPr>
+          <w:rFonts w:ascii="Lucida Sans" w:hAnsi="Lucida Sans"/>
+          <w:b/>
+          <w:bCs/>
+          <w:color w:val="4472C4" w:themeColor="accent1"/>
+          <w:sz w:val="24"/>
+          <w:szCs w:val="24"/>
+        </w:rPr>
+        <w:t>_izquierda</w:t>
+      </w:r>
+      <w:r>
+        <w:rPr>
+          <w:rFonts w:ascii="Lucida Sans" w:hAnsi="Lucida Sans"/>
+          <w:b/>
+          <w:bCs/>
+          <w:color w:val="4472C4" w:themeColor="accent1"/>
+          <w:sz w:val="24"/>
+          <w:szCs w:val="24"/>
+        </w:rPr>
+        <w:t xml:space="preserve"> ()</w:t>
+      </w:r>
+    </w:p>
+    <w:p>
+      <w:pPr>
+        <w:rPr>
+          <w:rFonts w:ascii="Lucida Sans" w:hAnsi="Lucida Sans"/>
+          <w:sz w:val="24"/>
+          <w:szCs w:val="24"/>
+        </w:rPr>
+      </w:pPr>
+      <w:r>
+        <w:rPr>
+          <w:rFonts w:ascii="Lucida Sans" w:hAnsi="Lucida Sans"/>
+          <w:sz w:val="24"/>
+          <w:szCs w:val="24"/>
+        </w:rPr>
+        <w:t>Imprimir “seguir recto una cuadra”</w:t>
+      </w:r>
+    </w:p>
+    <w:p>
+      <w:pPr>
+        <w:rPr>
+          <w:rFonts w:ascii="Lucida Sans" w:hAnsi="Lucida Sans"/>
+          <w:sz w:val="24"/>
+          <w:szCs w:val="24"/>
+        </w:rPr>
+      </w:pPr>
+      <w:r>
+        <w:rPr>
+          <w:rFonts w:ascii="Lucida Sans" w:hAnsi="Lucida Sans"/>
+          <w:sz w:val="24"/>
+          <w:szCs w:val="24"/>
+        </w:rPr>
+        <w:t>Imprimir “Cruzar a la izquierda”</w:t>
+      </w:r>
+    </w:p>
+    <w:p>
+      <w:pPr>
+        <w:rPr>
+          <w:rFonts w:ascii="Lucida Sans" w:hAnsi="Lucida Sans"/>
+          <w:sz w:val="24"/>
+          <w:szCs w:val="24"/>
+        </w:rPr>
+      </w:pPr>
+      <w:r>
+        <w:rPr>
+          <w:rFonts w:ascii="Lucida Sans" w:hAnsi="Lucida Sans"/>
+          <w:b/>
+          <w:bCs/>
+          <w:sz w:val="24"/>
+          <w:szCs w:val="24"/>
+        </w:rPr>
+        <w:t xml:space="preserve">FIN FUNCION </w:t>
+      </w:r>
+      <w:r>
+        <w:rPr>
+          <w:rFonts w:ascii="Lucida Sans" w:hAnsi="Lucida Sans"/>
+          <w:sz w:val="24"/>
+          <w:szCs w:val="24"/>
+        </w:rPr>
+        <w:t>indicaciones</w:t>
+      </w:r>
+      <w:r>
+        <w:rPr>
+          <w:rFonts w:ascii="Lucida Sans" w:hAnsi="Lucida Sans"/>
+          <w:sz w:val="24"/>
+          <w:szCs w:val="24"/>
+        </w:rPr>
+        <w:t xml:space="preserve"> </w:t>
+      </w:r>
+      <w:r>
+        <w:rPr>
+          <w:rFonts w:ascii="Lucida Sans" w:hAnsi="Lucida Sans"/>
+          <w:sz w:val="24"/>
+          <w:szCs w:val="24"/>
+        </w:rPr>
+        <w:t>()</w:t>
+      </w:r>
+    </w:p>
+    <w:p>
+      <w:pPr>
+        <w:rPr>
+          <w:rFonts w:ascii="Lucida Sans" w:hAnsi="Lucida Sans"/>
+          <w:b/>
+          <w:bCs/>
+          <w:sz w:val="24"/>
+          <w:szCs w:val="24"/>
+        </w:rPr>
+      </w:pPr>
+    </w:p>
+    <w:p>
+      <w:pPr>
+        <w:rPr>
+          <w:rFonts w:ascii="Lucida Sans" w:hAnsi="Lucida Sans"/>
+          <w:b/>
+          <w:bCs/>
+          <w:color w:val="4472C4" w:themeColor="accent1"/>
+          <w:sz w:val="24"/>
+          <w:szCs w:val="24"/>
+        </w:rPr>
+      </w:pPr>
+      <w:r>
+        <w:rPr>
+          <w:rFonts w:ascii="Lucida Sans" w:hAnsi="Lucida Sans"/>
+          <w:b/>
+          <w:bCs/>
+          <w:sz w:val="24"/>
+          <w:szCs w:val="24"/>
+        </w:rPr>
+        <w:t xml:space="preserve">FUNCION </w:t>
+      </w:r>
+      <w:r>
+        <w:rPr>
+          <w:rFonts w:ascii="Lucida Sans" w:hAnsi="Lucida Sans"/>
+          <w:b/>
+          <w:bCs/>
+          <w:color w:val="4472C4" w:themeColor="accent1"/>
+          <w:sz w:val="24"/>
+          <w:szCs w:val="24"/>
+        </w:rPr>
+        <w:t>indicaciones_</w:t>
+      </w:r>
+      <w:r>
+        <w:rPr>
+          <w:rFonts w:ascii="Lucida Sans" w:hAnsi="Lucida Sans"/>
+          <w:b/>
+          <w:bCs/>
+          <w:color w:val="4472C4" w:themeColor="accent1"/>
+          <w:sz w:val="24"/>
+          <w:szCs w:val="24"/>
+        </w:rPr>
+        <w:t>derecha</w:t>
+      </w:r>
+      <w:r>
+        <w:rPr>
+          <w:rFonts w:ascii="Lucida Sans" w:hAnsi="Lucida Sans"/>
+          <w:b/>
+          <w:bCs/>
+          <w:color w:val="4472C4" w:themeColor="accent1"/>
+          <w:sz w:val="24"/>
+          <w:szCs w:val="24"/>
+        </w:rPr>
+        <w:t xml:space="preserve"> ()</w:t>
+      </w:r>
+    </w:p>
+    <w:p>
+      <w:pPr>
+        <w:rPr>
+          <w:rFonts w:ascii="Lucida Sans" w:hAnsi="Lucida Sans"/>
+          <w:sz w:val="24"/>
+          <w:szCs w:val="24"/>
+        </w:rPr>
+      </w:pPr>
+      <w:r>
+        <w:rPr>
+          <w:rFonts w:ascii="Lucida Sans" w:hAnsi="Lucida Sans"/>
+          <w:sz w:val="24"/>
+          <w:szCs w:val="24"/>
+        </w:rPr>
+        <w:t>Imprimir “seguir recto una cuadra”</w:t>
+      </w:r>
+    </w:p>
+    <w:p>
+      <w:pPr>
+        <w:rPr>
+          <w:rFonts w:ascii="Lucida Sans" w:hAnsi="Lucida Sans"/>
+          <w:sz w:val="24"/>
+          <w:szCs w:val="24"/>
+        </w:rPr>
+      </w:pPr>
+      <w:r>
+        <w:rPr>
+          <w:rFonts w:ascii="Lucida Sans" w:hAnsi="Lucida Sans"/>
+          <w:sz w:val="24"/>
+          <w:szCs w:val="24"/>
+        </w:rPr>
+        <w:t xml:space="preserve">Imprimir “Cruzar a la </w:t>
+      </w:r>
+      <w:r>
+        <w:rPr>
+          <w:rFonts w:ascii="Lucida Sans" w:hAnsi="Lucida Sans"/>
+          <w:sz w:val="24"/>
+          <w:szCs w:val="24"/>
+        </w:rPr>
+        <w:t>derech</w:t>
+      </w:r>
+      <w:r>
+        <w:rPr>
+          <w:rFonts w:ascii="Lucida Sans" w:hAnsi="Lucida Sans"/>
+          <w:sz w:val="24"/>
+          <w:szCs w:val="24"/>
+        </w:rPr>
+        <w:t>a”</w:t>
+      </w:r>
+    </w:p>
+    <w:p>
+      <w:pPr>
+        <w:rPr>
+          <w:rFonts w:ascii="Lucida Sans" w:hAnsi="Lucida Sans"/>
+          <w:sz w:val="24"/>
+          <w:szCs w:val="24"/>
+        </w:rPr>
+      </w:pPr>
+      <w:r>
+        <w:rPr>
+          <w:rFonts w:ascii="Lucida Sans" w:hAnsi="Lucida Sans"/>
+          <w:b/>
+          <w:bCs/>
+          <w:sz w:val="24"/>
+          <w:szCs w:val="24"/>
+        </w:rPr>
+        <w:t xml:space="preserve">FIN FUNCION </w:t>
+      </w:r>
+      <w:r>
+        <w:rPr>
+          <w:rFonts w:ascii="Lucida Sans" w:hAnsi="Lucida Sans"/>
           <w:sz w:val="24"/>
           <w:szCs w:val="24"/>
         </w:rPr>
@@ -518,96 +743,448 @@
           <w:szCs w:val="24"/>
         </w:rPr>
       </w:pPr>
-      <w:r>
-        <w:rPr>
-          <w:rFonts w:ascii="Lucida Sans" w:hAnsi="Lucida Sans"/>
-          <w:sz w:val="24"/>
-          <w:szCs w:val="24"/>
-        </w:rPr>
-        <w:t>Imprimir “seguir recto una cuadra”</w:t>
-      </w:r>
-    </w:p>
-    <w:p>
-      <w:pPr>
-        <w:rPr>
-          <w:rFonts w:ascii="Lucida Sans" w:hAnsi="Lucida Sans"/>
-          <w:sz w:val="24"/>
-          <w:szCs w:val="24"/>
-        </w:rPr>
-      </w:pPr>
-      <w:r>
-        <w:rPr>
-          <w:rFonts w:ascii="Lucida Sans" w:hAnsi="Lucida Sans"/>
-          <w:sz w:val="24"/>
-          <w:szCs w:val="24"/>
-        </w:rPr>
-        <w:t>Imprimir “Cruzar a la izquierda”</w:t>
-      </w:r>
-    </w:p>
-    <w:p>
-      <w:pPr>
-        <w:rPr>
-          <w:rFonts w:ascii="Lucida Sans" w:hAnsi="Lucida Sans"/>
-          <w:sz w:val="24"/>
-          <w:szCs w:val="24"/>
-        </w:rPr>
-      </w:pPr>
-      <w:r>
-        <w:rPr>
-          <w:rFonts w:ascii="Lucida Sans" w:hAnsi="Lucida Sans"/>
-          <w:b/>
-          <w:bCs/>
-          <w:sz w:val="24"/>
-          <w:szCs w:val="24"/>
+    </w:p>
+    <w:p>
+      <w:pPr>
+        <w:rPr>
+          <w:rFonts w:ascii="Lucida Sans" w:hAnsi="Lucida Sans"/>
+          <w:sz w:val="24"/>
+          <w:szCs w:val="24"/>
+        </w:rPr>
+      </w:pPr>
+    </w:p>
+    <w:p>
+      <w:pPr>
+        <w:rPr>
+          <w:rFonts w:ascii="Lucida Sans" w:hAnsi="Lucida Sans"/>
+          <w:b/>
+          <w:bCs/>
+          <w:sz w:val="24"/>
+          <w:szCs w:val="24"/>
+        </w:rPr>
+      </w:pPr>
+      <w:r>
+        <w:rPr>
+          <w:rFonts w:ascii="Lucida Sans" w:hAnsi="Lucida Sans"/>
+          <w:b/>
+          <w:bCs/>
+          <w:sz w:val="24"/>
+          <w:szCs w:val="24"/>
+        </w:rPr>
+        <w:t>INICIO</w:t>
+      </w:r>
+    </w:p>
+    <w:p>
+      <w:pPr>
+        <w:rPr>
+          <w:rFonts w:ascii="Lucida Sans" w:hAnsi="Lucida Sans"/>
+          <w:b/>
+          <w:bCs/>
+          <w:color w:val="4472C4" w:themeColor="accent1"/>
+          <w:sz w:val="24"/>
+          <w:szCs w:val="24"/>
+        </w:rPr>
+      </w:pPr>
+      <w:r>
+        <w:rPr>
+          <w:rFonts w:ascii="Lucida Sans" w:hAnsi="Lucida Sans"/>
+          <w:b/>
+          <w:bCs/>
+          <w:color w:val="4472C4" w:themeColor="accent1"/>
+          <w:sz w:val="24"/>
+          <w:szCs w:val="24"/>
+        </w:rPr>
+        <w:t>indicaciones_izquierda();</w:t>
+      </w:r>
+    </w:p>
+    <w:p>
+      <w:pPr>
+        <w:rPr>
+          <w:rFonts w:ascii="Lucida Sans" w:hAnsi="Lucida Sans"/>
+          <w:b/>
+          <w:bCs/>
+          <w:color w:val="4472C4" w:themeColor="accent1"/>
+          <w:sz w:val="24"/>
+          <w:szCs w:val="24"/>
+        </w:rPr>
+      </w:pPr>
+      <w:r>
+        <w:rPr>
+          <w:rFonts w:ascii="Lucida Sans" w:hAnsi="Lucida Sans"/>
+          <w:b/>
+          <w:bCs/>
+          <w:color w:val="4472C4" w:themeColor="accent1"/>
+          <w:sz w:val="24"/>
+          <w:szCs w:val="24"/>
+        </w:rPr>
+        <w:t>indicaciones_derecha();</w:t>
+      </w:r>
+    </w:p>
+    <w:p>
+      <w:pPr>
+        <w:rPr>
+          <w:rFonts w:ascii="Lucida Sans" w:hAnsi="Lucida Sans"/>
+          <w:b/>
+          <w:bCs/>
+          <w:color w:val="4472C4" w:themeColor="accent1"/>
+          <w:sz w:val="24"/>
+          <w:szCs w:val="24"/>
+        </w:rPr>
+      </w:pPr>
+      <w:r>
+        <w:rPr>
+          <w:rFonts w:ascii="Lucida Sans" w:hAnsi="Lucida Sans"/>
+          <w:b/>
+          <w:bCs/>
+          <w:color w:val="4472C4" w:themeColor="accent1"/>
+          <w:sz w:val="24"/>
+          <w:szCs w:val="24"/>
+        </w:rPr>
+        <w:t>indicaciones_derecha();</w:t>
+      </w:r>
+    </w:p>
+    <w:p>
+      <w:pPr>
+        <w:rPr>
+          <w:rFonts w:ascii="Lucida Sans" w:hAnsi="Lucida Sans"/>
+          <w:b/>
+          <w:bCs/>
+          <w:color w:val="4472C4" w:themeColor="accent1"/>
+          <w:sz w:val="24"/>
+          <w:szCs w:val="24"/>
+        </w:rPr>
+      </w:pPr>
+      <w:r>
+        <w:rPr>
+          <w:rFonts w:ascii="Lucida Sans" w:hAnsi="Lucida Sans"/>
+          <w:b/>
+          <w:bCs/>
+          <w:color w:val="4472C4" w:themeColor="accent1"/>
+          <w:sz w:val="24"/>
+          <w:szCs w:val="24"/>
+        </w:rPr>
+        <w:t>indicaciones_derecha();</w:t>
+      </w:r>
+    </w:p>
+    <w:p>
+      <w:pPr>
+        <w:rPr>
+          <w:rFonts w:ascii="Lucida Sans" w:hAnsi="Lucida Sans"/>
+          <w:b/>
+          <w:bCs/>
+          <w:sz w:val="24"/>
+          <w:szCs w:val="24"/>
+        </w:rPr>
+      </w:pPr>
+    </w:p>
+    <w:p>
+      <w:pPr>
+        <w:rPr>
+          <w:rFonts w:ascii="Lucida Sans" w:hAnsi="Lucida Sans"/>
+          <w:b/>
+          <w:bCs/>
+          <w:sz w:val="24"/>
+          <w:szCs w:val="24"/>
+        </w:rPr>
+      </w:pPr>
+      <w:r>
+        <w:rPr>
+          <w:rFonts w:ascii="Lucida Sans" w:hAnsi="Lucida Sans"/>
+          <w:b/>
+          <w:bCs/>
+          <w:sz w:val="24"/>
+          <w:szCs w:val="24"/>
+        </w:rPr>
+        <w:t>FIN</w:t>
+      </w:r>
+    </w:p>
+    <w:p/>
+    <w:p/>
+    <w:p/>
+    <w:p/>
+    <w:p/>
+    <w:p/>
+    <w:p/>
+    <w:p>
+      <w:pPr>
+        <w:jc w:val="center"/>
+        <w:rPr>
+          <w:rFonts w:ascii="Lucida Sans" w:hAnsi="Lucida Sans"/>
+          <w:b/>
+          <w:bCs/>
+          <w:color w:val="4472C4" w:themeColor="accent1"/>
+          <w:sz w:val="56"/>
+          <w:szCs w:val="56"/>
+          <w:u w:val="single"/>
+          <w:lang w:val="es-MX"/>
+        </w:rPr>
+      </w:pPr>
+      <w:r>
+        <w:rPr>
+          <w:rFonts w:ascii="Lucida Sans" w:hAnsi="Lucida Sans"/>
+          <w:b/>
+          <w:bCs/>
+          <w:color w:val="4472C4" w:themeColor="accent1"/>
+          <w:sz w:val="56"/>
+          <w:szCs w:val="56"/>
+          <w:u w:val="single"/>
+          <w:lang w:val="es-MX"/>
+        </w:rPr>
+        <w:lastRenderedPageBreak/>
+        <w:t xml:space="preserve">Funciones </w:t>
+      </w:r>
+      <w:r>
+        <w:rPr>
+          <w:rFonts w:ascii="Lucida Sans" w:hAnsi="Lucida Sans"/>
+          <w:b/>
+          <w:bCs/>
+          <w:color w:val="4472C4" w:themeColor="accent1"/>
+          <w:sz w:val="56"/>
+          <w:szCs w:val="56"/>
+          <w:u w:val="single"/>
+          <w:lang w:val="es-MX"/>
+        </w:rPr>
+        <w:t xml:space="preserve">con </w:t>
+      </w:r>
+      <w:r>
+        <w:rPr>
+          <w:rFonts w:ascii="Lucida Sans" w:hAnsi="Lucida Sans"/>
+          <w:b/>
+          <w:bCs/>
+          <w:color w:val="4472C4" w:themeColor="accent1"/>
+          <w:sz w:val="56"/>
+          <w:szCs w:val="56"/>
+          <w:u w:val="single"/>
+          <w:lang w:val="es-MX"/>
+        </w:rPr>
+        <w:t>parámetros</w:t>
+      </w:r>
+    </w:p>
+    <w:p/>
+    <w:p>
+      <w:pPr>
+        <w:pStyle w:val="Prrafodelista"/>
+        <w:numPr>
+          <w:ilvl w:val="0"/>
+          <w:numId w:val="2"/>
+        </w:numPr>
+      </w:pPr>
+      <w:r>
+        <w:rPr>
+          <w:b/>
+          <w:bCs/>
+        </w:rPr>
+        <w:t xml:space="preserve">FUNCION </w:t>
+      </w:r>
+      <w:r>
+        <w:rPr>
+          <w:b/>
+          <w:bCs/>
+          <w:color w:val="4472C4" w:themeColor="accent1"/>
+        </w:rPr>
+        <w:t>multiplica(</w:t>
+      </w:r>
+      <w:r>
+        <w:rPr>
+          <w:b/>
+          <w:bCs/>
+          <w:color w:val="D632CA"/>
+        </w:rPr>
+        <w:t>multiplicando1:entero, multiplicando2:entero</w:t>
+      </w:r>
+      <w:r>
+        <w:rPr>
+          <w:b/>
+          <w:bCs/>
+          <w:color w:val="4472C4" w:themeColor="accent1"/>
+        </w:rPr>
+        <w:t>)</w:t>
+      </w:r>
+    </w:p>
+    <w:p>
+      <w:pPr>
+        <w:pStyle w:val="Prrafodelista"/>
+      </w:pPr>
+      <w:r>
+        <w:rPr>
+          <w:noProof/>
+        </w:rPr>
+        <mc:AlternateContent>
+          <mc:Choice Requires="wps">
+            <w:drawing>
+              <wp:anchor distT="0" distB="0" distL="114300" distR="114300" simplePos="0" relativeHeight="251659264" behindDoc="0" locked="0" layoutInCell="1" allowOverlap="1" wp14:anchorId="58BB5E51" wp14:editId="0132A1A9">
+                <wp:simplePos x="0" y="0"/>
+                <wp:positionH relativeFrom="column">
+                  <wp:posOffset>1453515</wp:posOffset>
+                </wp:positionH>
+                <wp:positionV relativeFrom="paragraph">
+                  <wp:posOffset>67944</wp:posOffset>
+                </wp:positionV>
+                <wp:extent cx="381000" cy="45719"/>
+                <wp:effectExtent l="0" t="57150" r="19050" b="50165"/>
+                <wp:wrapNone/>
+                <wp:docPr id="4" name="Conector recto de flecha 4"/>
+                <wp:cNvGraphicFramePr/>
+                <a:graphic xmlns:a="http://schemas.openxmlformats.org/drawingml/2006/main">
+                  <a:graphicData uri="http://schemas.microsoft.com/office/word/2010/wordprocessingShape">
+                    <wps:wsp>
+                      <wps:cNvCnPr/>
+                      <wps:spPr>
+                        <a:xfrm flipH="1" flipV="1">
+                          <a:off x="0" y="0"/>
+                          <a:ext cx="381000" cy="45719"/>
+                        </a:xfrm>
+                        <a:prstGeom prst="straightConnector1">
+                          <a:avLst/>
+                        </a:prstGeom>
+                        <a:ln>
+                          <a:tailEnd type="triangle"/>
+                        </a:ln>
+                      </wps:spPr>
+                      <wps:style>
+                        <a:lnRef idx="1">
+                          <a:schemeClr val="accent1"/>
+                        </a:lnRef>
+                        <a:fillRef idx="0">
+                          <a:schemeClr val="accent1"/>
+                        </a:fillRef>
+                        <a:effectRef idx="0">
+                          <a:schemeClr val="accent1"/>
+                        </a:effectRef>
+                        <a:fontRef idx="minor">
+                          <a:schemeClr val="tx1"/>
+                        </a:fontRef>
+                      </wps:style>
+                      <wps:bodyPr/>
+                    </wps:wsp>
+                  </a:graphicData>
+                </a:graphic>
+                <wp14:sizeRelH relativeFrom="margin">
+                  <wp14:pctWidth>0</wp14:pctWidth>
+                </wp14:sizeRelH>
+                <wp14:sizeRelV relativeFrom="margin">
+                  <wp14:pctHeight>0</wp14:pctHeight>
+                </wp14:sizeRelV>
+              </wp:anchor>
+            </w:drawing>
+          </mc:Choice>
+          <mc:Fallback>
+            <w:pict>
+              <v:shapetype w14:anchorId="1CD742DE" id="_x0000_t32" coordsize="21600,21600" o:spt="32" o:oned="t" path="m,l21600,21600e" filled="f">
+                <v:path arrowok="t" fillok="f" o:connecttype="none"/>
+                <o:lock v:ext="edit" shapetype="t"/>
+              </v:shapetype>
+              <v:shape id="Conector recto de flecha 4" o:spid="_x0000_s1026" type="#_x0000_t32" style="position:absolute;margin-left:114.45pt;margin-top:5.35pt;width:30pt;height:3.6pt;flip:x y;z-index:251659264;visibility:visible;mso-wrap-style:square;mso-width-percent:0;mso-height-percent:0;mso-wrap-distance-left:9pt;mso-wrap-distance-top:0;mso-wrap-distance-right:9pt;mso-wrap-distance-bottom:0;mso-position-horizontal:absolute;mso-position-horizontal-relative:text;mso-position-vertical:absolute;mso-position-vertical-relative:text;mso-width-percent:0;mso-height-percent:0;mso-width-relative:margin;mso-height-relative:margin" o:gfxdata="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" strokecolor="#4472c4 [3204]" strokeweight=".5pt">
+                <v:stroke endarrow="block" joinstyle="miter"/>
+              </v:shape>
+            </w:pict>
+          </mc:Fallback>
+        </mc:AlternateContent>
+      </w:r>
+      <w:r>
+        <w:t xml:space="preserve">Definir resultado </w:t>
+      </w:r>
+      <w:r>
+        <w:t xml:space="preserve">              multiplicando1* multiplicando2</w:t>
+      </w:r>
+    </w:p>
+    <w:p>
+      <w:pPr>
+        <w:pStyle w:val="Prrafodelista"/>
+      </w:pPr>
+      <w:r>
+        <w:t>Imprimir resultado</w:t>
+      </w:r>
+    </w:p>
+    <w:p>
+      <w:pPr>
+        <w:pStyle w:val="Prrafodelista"/>
+      </w:pPr>
+      <w:r>
+        <w:rPr>
+          <w:b/>
+          <w:bCs/>
         </w:rPr>
         <w:t xml:space="preserve">FIN FUNCION </w:t>
       </w:r>
       <w:r>
-        <w:rPr>
-          <w:rFonts w:ascii="Lucida Sans" w:hAnsi="Lucida Sans"/>
-          <w:sz w:val="24"/>
-          <w:szCs w:val="24"/>
-        </w:rPr>
-        <w:t>indicaciones</w:t>
-      </w:r>
-      <w:r>
-        <w:rPr>
-          <w:rFonts w:ascii="Lucida Sans" w:hAnsi="Lucida Sans"/>
-          <w:sz w:val="24"/>
-          <w:szCs w:val="24"/>
-        </w:rPr>
-        <w:t xml:space="preserve"> </w:t>
-      </w:r>
-      <w:r>
-        <w:rPr>
-          <w:rFonts w:ascii="Lucida Sans" w:hAnsi="Lucida Sans"/>
-          <w:sz w:val="24"/>
-          <w:szCs w:val="24"/>
-        </w:rPr>
-        <w:t>()</w:t>
-      </w:r>
-    </w:p>
-    <w:p>
-      <w:pPr>
-        <w:rPr>
-          <w:rFonts w:ascii="Lucida Sans" w:hAnsi="Lucida Sans"/>
-          <w:b/>
-          <w:bCs/>
-          <w:sz w:val="24"/>
-          <w:szCs w:val="24"/>
-        </w:rPr>
-      </w:pPr>
-      <w:r>
-        <w:rPr>
-          <w:rFonts w:ascii="Lucida Sans" w:hAnsi="Lucida Sans"/>
-          <w:b/>
-          <w:bCs/>
-          <w:sz w:val="24"/>
-          <w:szCs w:val="24"/>
+        <w:t>multiplica</w:t>
+      </w:r>
+    </w:p>
+    <w:p>
+      <w:pPr>
+        <w:pStyle w:val="Prrafodelista"/>
+      </w:pPr>
+    </w:p>
+    <w:p>
+      <w:pPr>
+        <w:pStyle w:val="Prrafodelista"/>
+        <w:rPr>
+          <w:b/>
+          <w:bCs/>
+        </w:rPr>
+      </w:pPr>
+      <w:r>
+        <w:rPr>
+          <w:b/>
+          <w:bCs/>
+        </w:rPr>
+        <w:t>INICIO</w:t>
+      </w:r>
+    </w:p>
+    <w:p>
+      <w:pPr>
+        <w:pStyle w:val="Prrafodelista"/>
+      </w:pPr>
+      <w:r>
+        <w:t>Multiplica(6,4)</w:t>
+      </w:r>
+    </w:p>
+    <w:p>
+      <w:pPr>
+        <w:pStyle w:val="Prrafodelista"/>
+        <w:rPr>
+          <w:b/>
+          <w:bCs/>
+        </w:rPr>
+      </w:pPr>
+      <w:r>
+        <w:rPr>
+          <w:b/>
+          <w:bCs/>
         </w:rPr>
         <w:t>FIN</w:t>
       </w:r>
     </w:p>
+    <w:p/>
+    <w:p/>
+    <w:p/>
+    <w:p/>
+    <w:p/>
+    <w:p/>
+    <w:p/>
+    <w:p/>
+    <w:p/>
+    <w:p/>
+    <w:p/>
+    <w:p/>
+    <w:p/>
+    <w:p/>
+    <w:p/>
+    <w:p/>
+    <w:p/>
+    <w:p/>
+    <w:p/>
+    <w:p/>
+    <w:p/>
+    <w:p/>
+    <w:p/>
+    <w:p/>
+    <w:p/>
+    <w:p/>
+    <w:p/>
+    <w:p/>
+    <w:p/>
     <w:p/>
     <w:sectPr>
       <w:pgSz w:w="12240" w:h="15840"/>
@@ -710,8 +1287,100 @@
       </w:pPr>
     </w:lvl>
   </w:abstractNum>
+  <w:abstractNum w:abstractNumId="1" w15:restartNumberingAfterBreak="0">
+    <w:nsid w:val="7A0C7A04"/>
+    <w:multiLevelType w:val="hybridMultilevel"/>
+    <w:tmpl w:val="0838C480"/>
+    <w:lvl w:ilvl="0" w:tplc="100A000F">
+      <w:start w:val="1"/>
+      <w:numFmt w:val="decimal"/>
+      <w:lvlText w:val="%1."/>
+      <w:lvlJc w:val="left"/>
+      <w:pPr>
+        <w:ind w:left="720" w:hanging="360"/>
+      </w:pPr>
+      <w:rPr>
+        <w:rFonts w:hint="default"/>
+      </w:rPr>
+    </w:lvl>
+    <w:lvl w:ilvl="1" w:tplc="100A0019" w:tentative="1">
+      <w:start w:val="1"/>
+      <w:numFmt w:val="lowerLetter"/>
+      <w:lvlText w:val="%2."/>
+      <w:lvlJc w:val="left"/>
+      <w:pPr>
+        <w:ind w:left="1440" w:hanging="360"/>
+      </w:pPr>
+    </w:lvl>
+    <w:lvl w:ilvl="2" w:tplc="100A001B" w:tentative="1">
+      <w:start w:val="1"/>
+      <w:numFmt w:val="lowerRoman"/>
+      <w:lvlText w:val="%3."/>
+      <w:lvlJc w:val="right"/>
+      <w:pPr>
+        <w:ind w:left="2160" w:hanging="180"/>
+      </w:pPr>
+    </w:lvl>
+    <w:lvl w:ilvl="3" w:tplc="100A000F" w:tentative="1">
+      <w:start w:val="1"/>
+      <w:numFmt w:val="decimal"/>
+      <w:lvlText w:val="%4."/>
+      <w:lvlJc w:val="left"/>
+      <w:pPr>
+        <w:ind w:left="2880" w:hanging="360"/>
+      </w:pPr>
+    </w:lvl>
+    <w:lvl w:ilvl="4" w:tplc="100A0019" w:tentative="1">
+      <w:start w:val="1"/>
+      <w:numFmt w:val="lowerLetter"/>
+      <w:lvlText w:val="%5."/>
+      <w:lvlJc w:val="left"/>
+      <w:pPr>
+        <w:ind w:left="3600" w:hanging="360"/>
+      </w:pPr>
+    </w:lvl>
+    <w:lvl w:ilvl="5" w:tplc="100A001B" w:tentative="1">
+      <w:start w:val="1"/>
+      <w:numFmt w:val="lowerRoman"/>
+      <w:lvlText w:val="%6."/>
+      <w:lvlJc w:val="right"/>
+      <w:pPr>
+        <w:ind w:left="4320" w:hanging="180"/>
+      </w:pPr>
+    </w:lvl>
+    <w:lvl w:ilvl="6" w:tplc="100A000F" w:tentative="1">
+      <w:start w:val="1"/>
+      <w:numFmt w:val="decimal"/>
+      <w:lvlText w:val="%7."/>
+      <w:lvlJc w:val="left"/>
+      <w:pPr>
+        <w:ind w:left="5040" w:hanging="360"/>
+      </w:pPr>
+    </w:lvl>
+    <w:lvl w:ilvl="7" w:tplc="100A0019" w:tentative="1">
+      <w:start w:val="1"/>
+      <w:numFmt w:val="lowerLetter"/>
+      <w:lvlText w:val="%8."/>
+      <w:lvlJc w:val="left"/>
+      <w:pPr>
+        <w:ind w:left="5760" w:hanging="360"/>
+      </w:pPr>
+    </w:lvl>
+    <w:lvl w:ilvl="8" w:tplc="100A001B" w:tentative="1">
+      <w:start w:val="1"/>
+      <w:numFmt w:val="lowerRoman"/>
+      <w:lvlText w:val="%9."/>
+      <w:lvlJc w:val="right"/>
+      <w:pPr>
+        <w:ind w:left="6480" w:hanging="180"/>
+      </w:pPr>
+    </w:lvl>
+  </w:abstractNum>
   <w:num w:numId="1">
     <w:abstractNumId w:val="0"/>
+  </w:num>
+  <w:num w:numId="2">
+    <w:abstractNumId w:val="1"/>
   </w:num>
 </w:numbering>
 </file>

</xml_diff>